<commit_message>
Almost there. Need to get trunk readable by docker after building client.
</commit_message>
<xml_diff>
--- a/PRD.docx
+++ b/PRD.docx
@@ -444,19 +444,7 @@
         <w:rPr>
           <w:rFonts w:eastAsia="Times New Roman"/>
         </w:rPr>
-        <w:t>(</w:t>
-      </w:r>
-      <w:r>
-        <w:rPr>
-          <w:rFonts w:eastAsia="Times New Roman"/>
-        </w:rPr>
-        <w:t>Technical</w:t>
-      </w:r>
-      <w:r>
-        <w:rPr>
-          <w:rFonts w:eastAsia="Times New Roman"/>
-        </w:rPr>
-        <w:t>)</w:t>
+        <w:t>(Technical)</w:t>
       </w:r>
       <w:r>
         <w:rPr>
@@ -648,7 +636,13 @@
         </w:numPr>
       </w:pPr>
       <w:r>
-        <w:t>Note for the above scenario: None of these metrics alone should be the sole way that a manager judges performance as the type of ticket can wildly skew these numbers. A person who is often handed large projects will complete fewer than the guy who gets handed “Turn-Off, Turn-On” tickets.</w:t>
+        <w:t xml:space="preserve">Note for the above scenario: None of these metrics alone should be the sole way that a manager judges performance as the type of ticket can wildly skew these numbers. A person who is often handed large projects will complete fewer than the guy who gets handed </w:t>
+      </w:r>
+      <w:r>
+        <w:t>quick-fix</w:t>
+      </w:r>
+      <w:r>
+        <w:t xml:space="preserve"> tickets.</w:t>
       </w:r>
     </w:p>
     <w:p>
@@ -694,13 +688,7 @@
         <w:ind w:left="720" w:firstLine="0"/>
       </w:pPr>
       <w:r>
-        <w:t>Requestor Needs to Message IT Personnel About Ticket -&gt; Sends Notification to IT Personnel</w:t>
-      </w:r>
-      <w:r>
-        <w:t xml:space="preserve"> </w:t>
-      </w:r>
-      <w:r>
-        <w:t>Through Web Interface</w:t>
+        <w:t>Requestor Needs to Message IT Personnel About Ticket -&gt; Sends Notification to IT Personnel Through Web Interface</w:t>
       </w:r>
     </w:p>
     <w:p>
@@ -948,10 +936,7 @@
         </w:numPr>
       </w:pPr>
       <w:r>
-        <w:t>Assigned</w:t>
-      </w:r>
-      <w:r>
-        <w:t xml:space="preserve"> IT Personnel (Filled By IT Personnel or Manager)</w:t>
+        <w:t>Assigned IT Personnel (Filled By IT Personnel or Manager)</w:t>
       </w:r>
     </w:p>
     <w:p>
@@ -1055,10 +1040,7 @@
     </w:p>
     <w:p>
       <w:r>
-        <w:t xml:space="preserve">Managers Must be able to Set required Fields to </w:t>
-      </w:r>
-      <w:r>
-        <w:t>Complete tickets</w:t>
+        <w:t>Managers Must be able to Set required Fields to Complete tickets</w:t>
       </w:r>
     </w:p>
     <w:p>
@@ -3152,6 +3134,7 @@
       <w:numPr>
         <w:ilvl w:val="1"/>
       </w:numPr>
+      <w:ind w:firstLine="720"/>
     </w:pPr>
     <w:rPr>
       <w:color w:val="5A5A5A" w:themeColor="text1" w:themeTint="A5"/>

</xml_diff>